<commit_message>
Skyline (2.6): New tip tutorials from Dario for importing integration boundaries and assay libraries - Fix to absolute quant tutorial
</commit_message>
<xml_diff>
--- a/pwiz/pwiz_tools/Skyline/Documentation/Tutorials/Skyline Absolute Quantification.docx
+++ b/pwiz/pwiz_tools/Skyline/Documentation/Tutorials/Skyline Absolute Quantification.docx
@@ -345,6 +345,7 @@
       <w:r>
         <w:rPr>
           <w:noProof/>
+          <w:lang w:bidi="bo-CN"/>
         </w:rPr>
         <w:lastRenderedPageBreak/>
         <w:drawing>
@@ -823,6 +824,7 @@
       <w:r>
         <w:rPr>
           <w:noProof/>
+          <w:lang w:bidi="bo-CN"/>
         </w:rPr>
         <w:drawing>
           <wp:inline distT="0" distB="0" distL="0" distR="0">
@@ -1135,6 +1137,7 @@
       <w:r>
         <w:rPr>
           <w:noProof/>
+          <w:lang w:bidi="bo-CN"/>
         </w:rPr>
         <w:drawing>
           <wp:inline distT="0" distB="0" distL="0" distR="0">
@@ -1306,6 +1309,7 @@
       <w:r>
         <w:rPr>
           <w:noProof/>
+          <w:lang w:bidi="bo-CN"/>
         </w:rPr>
         <w:drawing>
           <wp:inline distT="0" distB="0" distL="0" distR="0">
@@ -1374,6 +1378,7 @@
       <w:r>
         <w:rPr>
           <w:noProof/>
+          <w:lang w:bidi="bo-CN"/>
         </w:rPr>
         <w:drawing>
           <wp:inline distT="0" distB="0" distL="0" distR="0">
@@ -1526,6 +1531,7 @@
       <w:r>
         <w:rPr>
           <w:noProof/>
+          <w:lang w:bidi="bo-CN"/>
         </w:rPr>
         <w:drawing>
           <wp:inline distT="0" distB="0" distL="0" distR="0">
@@ -1718,7 +1724,25 @@
       </w:pPr>
       <w:r>
         <w:lastRenderedPageBreak/>
-        <w:t xml:space="preserve">These RAW files were collected in a random order and were interspersed amongst a larger set of runs contained within </w:t>
+        <w:t>These RAW files were collected in a random order and were interspersed among a larger set of runs</w:t>
+      </w:r>
+      <w:r>
+        <w:t>.</w:t>
+      </w:r>
+      <w:r>
+        <w:t xml:space="preserve"> </w:t>
+      </w:r>
+      <w:r>
+        <w:t>The results as fully processed with Skyline can be found</w:t>
+      </w:r>
+      <w:r>
+        <w:t xml:space="preserve"> </w:t>
+      </w:r>
+      <w:r>
+        <w:t>in the</w:t>
+      </w:r>
+      <w:r>
+        <w:t xml:space="preserve"> </w:t>
       </w:r>
       <w:r>
         <w:rPr>
@@ -1733,13 +1757,17 @@
         <w:r>
           <w:rPr>
             <w:rStyle w:val="Hyperlink"/>
+            <w:sz w:val="21"/>
+            <w:szCs w:val="21"/>
           </w:rPr>
-          <w:t>http://proteome.gs.washington.edu/software/skyline/ivt_srm/Supplementary_data_2.zip</w:t>
+          <w:t>http://proteome.gs.washington.edu/supplementary_data/IVT_SRM/Supplementary%20Data%202.sky.zip</w:t>
         </w:r>
       </w:hyperlink>
       <w:r>
         <w:t>).</w:t>
       </w:r>
+      <w:bookmarkStart w:id="0" w:name="_GoBack"/>
+      <w:bookmarkEnd w:id="0"/>
     </w:p>
     <w:p>
       <w:r>
@@ -1923,6 +1951,7 @@
       <w:r>
         <w:rPr>
           <w:noProof/>
+          <w:lang w:bidi="bo-CN"/>
         </w:rPr>
         <w:drawing>
           <wp:inline distT="0" distB="0" distL="0" distR="0">
@@ -2020,6 +2049,7 @@
       <w:r>
         <w:rPr>
           <w:noProof/>
+          <w:lang w:bidi="bo-CN"/>
         </w:rPr>
         <w:lastRenderedPageBreak/>
         <w:drawing>
@@ -2146,15 +2176,7 @@
         <w:rPr>
           <w:b/>
         </w:rPr>
-        <w:t>Set</w:t>
-      </w:r>
-      <w:bookmarkStart w:id="0" w:name="_GoBack"/>
-      <w:bookmarkEnd w:id="0"/>
-      <w:r>
-        <w:rPr>
-          <w:b/>
-        </w:rPr>
-        <w:t>tings</w:t>
+        <w:t>Settings</w:t>
       </w:r>
       <w:r>
         <w:t xml:space="preserve"> menu, click </w:t>
@@ -2319,6 +2341,7 @@
       <w:r>
         <w:rPr>
           <w:noProof/>
+          <w:lang w:bidi="bo-CN"/>
         </w:rPr>
         <w:lastRenderedPageBreak/>
         <w:drawing>
@@ -2373,6 +2396,7 @@
       <w:r>
         <w:rPr>
           <w:noProof/>
+          <w:lang w:bidi="bo-CN"/>
         </w:rPr>
         <w:drawing>
           <wp:inline distT="0" distB="0" distL="0" distR="0">
@@ -2532,6 +2556,7 @@
       <w:r>
         <w:rPr>
           <w:noProof/>
+          <w:lang w:bidi="bo-CN"/>
         </w:rPr>
         <w:drawing>
           <wp:inline distT="0" distB="0" distL="0" distR="0">
@@ -2723,6 +2748,7 @@
       <w:r>
         <w:rPr>
           <w:noProof/>
+          <w:lang w:bidi="bo-CN"/>
         </w:rPr>
         <w:lastRenderedPageBreak/>
         <w:drawing>
@@ -2909,6 +2935,7 @@
       <w:r>
         <w:rPr>
           <w:noProof/>
+          <w:lang w:bidi="bo-CN"/>
         </w:rPr>
         <w:lastRenderedPageBreak/>
         <w:drawing>
@@ -3096,6 +3123,7 @@
       <w:r>
         <w:rPr>
           <w:noProof/>
+          <w:lang w:bidi="bo-CN"/>
         </w:rPr>
         <w:lastRenderedPageBreak/>
         <w:drawing>
@@ -3223,6 +3251,7 @@
       <w:r>
         <w:rPr>
           <w:noProof/>
+          <w:lang w:bidi="bo-CN"/>
         </w:rPr>
         <w:drawing>
           <wp:inline distT="0" distB="0" distL="0" distR="0" wp14:anchorId="653A77B4" wp14:editId="0F0F2C21">
@@ -3350,6 +3379,7 @@
       <w:r>
         <w:rPr>
           <w:noProof/>
+          <w:lang w:bidi="bo-CN"/>
         </w:rPr>
         <w:lastRenderedPageBreak/>
         <w:drawing>
@@ -4205,7 +4235,7 @@
           <w:rPr>
             <w:noProof/>
           </w:rPr>
-          <w:t>10</w:t>
+          <w:t>8</w:t>
         </w:r>
         <w:r>
           <w:rPr>
@@ -10253,7 +10283,7 @@
 </file>
 
 <file path=customXml/itemProps1.xml><?xml version="1.0" encoding="utf-8"?>
-<ds:datastoreItem xmlns:ds="http://schemas.openxmlformats.org/officeDocument/2006/customXml" ds:itemID="{DC2EBF43-94F6-48BF-A8D5-69860D209858}">
+<ds:datastoreItem xmlns:ds="http://schemas.openxmlformats.org/officeDocument/2006/customXml" ds:itemID="{DB166D2F-B97A-4519-A247-A942BF8E9231}">
   <ds:schemaRefs>
     <ds:schemaRef ds:uri="http://schemas.openxmlformats.org/officeDocument/2006/bibliography"/>
   </ds:schemaRefs>

</xml_diff>